<commit_message>
Corrección fallo de la vista del modal en dispositivos móvil
El modal no se veía al completo en dispositivos móvil. Se corrige insertando un scroll.
</commit_message>
<xml_diff>
--- a/Hector/Instrucciones.docx
+++ b/Hector/Instrucciones.docx
@@ -15,40 +15,6 @@
           <w:bCs/>
         </w:rPr>
         <w:t>Mejoras js:</w:t>
-      </w:r>
-    </w:p>
-    <w:p>
-      <w:pPr>
-        <w:pStyle w:val="NormalWeb"/>
-        <w:rPr>
-          <w:color w:val="EE0000"/>
-        </w:rPr>
-      </w:pPr>
-      <w:r>
-        <w:rPr>
-          <w:color w:val="EE0000"/>
-        </w:rPr>
-        <w:t>En movil, el modal no se ve completo</w:t>
-      </w:r>
-      <w:r>
-        <w:rPr>
-          <w:color w:val="EE0000"/>
-        </w:rPr>
-        <w:t>, esto hace que no puedas salirte del modal porque no llegas a ver la X.</w:t>
-      </w:r>
-    </w:p>
-    <w:p>
-      <w:pPr>
-        <w:pStyle w:val="NormalWeb"/>
-        <w:rPr>
-          <w:color w:val="EE0000"/>
-        </w:rPr>
-      </w:pPr>
-      <w:r>
-        <w:rPr>
-          <w:color w:val="EE0000"/>
-        </w:rPr>
-        <w:t>No funciona el código js para que se salga del modal al pulsar en el background.</w:t>
       </w:r>
     </w:p>
     <w:p>
@@ -399,7 +365,6 @@
         <w:rPr>
           <w:color w:val="007BB8"/>
         </w:rPr>
-        <w:lastRenderedPageBreak/>
         <w:t xml:space="preserve">5.4) </w:t>
       </w:r>
       <w:r>

</xml_diff>